<commit_message>
after 2 task sql
</commit_message>
<xml_diff>
--- a/БЕЛОРУССКИЙ ГОСУДАРСТВЕННЫЙ УНИВЕРСИТЕТ.docx
+++ b/БЕЛОРУССКИЙ ГОСУДАРСТВЕННЫЙ УНИВЕРСИТЕТ.docx
@@ -1293,46 +1293,44 @@
       </w:r>
     </w:p>
     <w:p>
+      <w:r>
+        <w:t>Теперь стоит проверить, не нарушены ли в данном проекте принципы нормализации. В нашем случае будет достаточно, если ИС будет удовлетворять 3 нормальным формам.</w:t>
+      </w:r>
+    </w:p>
+    <w:p>
+      <w:r>
+        <w:t>1-НФ-атамарность полей соблюдается.</w:t>
+      </w:r>
+    </w:p>
+    <w:p>
+      <w:r>
+        <w:t>2-НФ-все неключевые поля в таблицах зависят полностью от всего составного ключа(если он не простой)</w:t>
+      </w:r>
+    </w:p>
+    <w:p>
+      <w:r>
+        <w:t>3-НФ-вс неключевые поля таблиц зависят только от ключевых полей и ни от чего более.</w:t>
+      </w:r>
+    </w:p>
+    <w:p>
+      <w:bookmarkStart w:id="0" w:name="_GoBack"/>
+      <w:bookmarkEnd w:id="0"/>
+      <w:r>
+        <w:t>Что, собственно, выполняется.Поэтому</w:t>
+      </w:r>
+      <w:r>
+        <w:t xml:space="preserve"> перейдем к построению дата</w:t>
+      </w:r>
+      <w:r>
+        <w:t xml:space="preserve">логической (табличной) модели. </w:t>
+      </w:r>
+    </w:p>
+    <w:p>
       <w:pPr>
         <w:rPr>
           <w:color w:val="FF0000"/>
         </w:rPr>
       </w:pPr>
-      <w:r>
-        <w:rPr>
-          <w:color w:val="FF0000"/>
-        </w:rPr>
-        <w:t xml:space="preserve">Теперь следует проверить, не нарушены ли в данном проекте какиелибо принципы нормализации, т. е. что любое неключевое поле каждой таблицы: – функционально зависит от полного составного ключа, а не от его части (если ключ составной); – не имеет функциональной зависимости от другого неключевого поля. Сущности Люди, Создатели, Типы_изданий, Издательства, Виды_изданий, Заглавия и Места, состоящие из суррогатного ключа Ид и не связанных между собой неключевых полей, безусловно нормализованы. Анализ ассоциативных сущностей Издания и Экземпляры, состоящих из суррогатного ключа Ид и не связанных между собой неключевых полей, показал, что в них нет функциональных связей между неключевыми полями, И наконец, анализ ассоциативных сущностей Участники и Выдачи, состоящих из составного ключа и неключевых полей, показал, что в них также нет функциональных связей между неключевыми полями. Последние же не зависят функционально от какой-либо части составного ключа. Теперь перейдем к построению даталогической (табличной) модели. </w:t>
-      </w:r>
-    </w:p>
-    <w:p>
-      <w:pPr>
-        <w:rPr>
-          <w:color w:val="00B050"/>
-        </w:rPr>
-      </w:pPr>
-      <w:r>
-        <w:rPr>
-          <w:color w:val="00B050"/>
-        </w:rPr>
-        <w:t xml:space="preserve"> </w:t>
-      </w:r>
-      <w:r>
-        <w:rPr>
-          <w:color w:val="00B050"/>
-        </w:rPr>
-        <w:t>ТАБЛИЦЫЫЫЫ</w:t>
-      </w:r>
-    </w:p>
-    <w:p>
-      <w:pPr>
-        <w:rPr>
-          <w:lang w:val="en-US"/>
-        </w:rPr>
-      </w:pPr>
-      <w:r>
-        <w:t xml:space="preserve"> </w:t>
-      </w:r>
       <w:r>
         <w:rPr>
           <w:lang w:val="en-US"/>
@@ -2473,7 +2471,6 @@
               <w:rPr>
                 <w:lang w:val="en-US"/>
               </w:rPr>
-              <w:lastRenderedPageBreak/>
               <w:t>PYTHON</w:t>
             </w:r>
           </w:p>
@@ -2626,7 +2623,14 @@
               <w:rPr>
                 <w:lang w:val="en-US"/>
               </w:rPr>
-              <w:t>ENUM (‘0’, ’1’, ’2’, ’3’, ’4’, ’5’)</w:t>
+              <w:t xml:space="preserve">ENUM (‘0’, ’1’, </w:t>
+            </w:r>
+            <w:r>
+              <w:rPr>
+                <w:lang w:val="en-US"/>
+              </w:rPr>
+              <w:lastRenderedPageBreak/>
+              <w:t>’2’, ’3’, ’4’, ’5’)</w:t>
             </w:r>
           </w:p>
         </w:tc>
@@ -4147,7 +4151,6 @@
               <w:rPr>
                 <w:lang w:val="en-US"/>
               </w:rPr>
-              <w:lastRenderedPageBreak/>
               <w:t>PLACE</w:t>
             </w:r>
           </w:p>
@@ -4345,6 +4348,7 @@
           </w:tcPr>
           <w:p>
             <w:r>
+              <w:lastRenderedPageBreak/>
               <w:t>Имя поля</w:t>
             </w:r>
           </w:p>
@@ -5679,7 +5683,6 @@
       </w:r>
     </w:p>
     <w:p>
-      <w:bookmarkStart w:id="0" w:name="_GoBack"/>
       <w:r>
         <w:t>Запрос 5.</w:t>
       </w:r>
@@ -5699,7 +5702,6 @@
         <w:t>.</w:t>
       </w:r>
     </w:p>
-    <w:bookmarkEnd w:id="0"/>
     <w:p>
       <w:r>
         <w:rPr>
@@ -6886,7 +6888,7 @@
 </file>
 
 <file path=customXml/itemProps1.xml><?xml version="1.0" encoding="utf-8"?>
-<ds:datastoreItem xmlns:ds="http://schemas.openxmlformats.org/officeDocument/2006/customXml" ds:itemID="{13DA012D-1AC0-43C3-8780-02D0F4E86AF9}">
+<ds:datastoreItem xmlns:ds="http://schemas.openxmlformats.org/officeDocument/2006/customXml" ds:itemID="{1C6C042F-77EF-4E5A-AC7F-99C934379A5D}">
   <ds:schemaRefs>
     <ds:schemaRef ds:uri="http://schemas.openxmlformats.org/officeDocument/2006/bibliography"/>
   </ds:schemaRefs>

</xml_diff>